<commit_message>
Update introduction in Course_Project.docx.
</commit_message>
<xml_diff>
--- a/Course_Project.docx
+++ b/Course_Project.docx
@@ -2332,7 +2332,58 @@
           <w:szCs w:val="28"/>
           <w:lang w:val="uk-UA"/>
         </w:rPr>
-        <w:t xml:space="preserve"> для адміністрування та  замовлення готельних номерів. Програма розроблена на мові програмування </w:t>
+        <w:t xml:space="preserve"> для адміністрування та замовлення готельних номерів. </w:t>
+      </w:r>
+      <w:r>
+        <w:rPr>
+          <w:rFonts w:ascii="Times New Roman" w:hAnsi="Times New Roman" w:cs="Times New Roman"/>
+          <w:sz w:val="28"/>
+          <w:szCs w:val="28"/>
+          <w:lang w:val="uk-UA"/>
+        </w:rPr>
+        <w:t xml:space="preserve">Програма має надавати можливість адміністратору готелю переглядати та вносити зміни до наявних номерів, резервацій, а також зареєстрованих клієнтів. Більш детально опис програми розміщено в </w:t>
+      </w:r>
+      <w:r>
+        <w:rPr>
+          <w:rFonts w:ascii="Times New Roman" w:hAnsi="Times New Roman" w:cs="Times New Roman"/>
+          <w:b/>
+          <w:sz w:val="28"/>
+          <w:szCs w:val="28"/>
+          <w:u w:val="single"/>
+          <w:lang w:val="uk-UA"/>
+        </w:rPr>
+        <w:t>Темі 1.2</w:t>
+      </w:r>
+      <w:r>
+        <w:rPr>
+          <w:rFonts w:ascii="Times New Roman" w:hAnsi="Times New Roman" w:cs="Times New Roman"/>
+          <w:sz w:val="28"/>
+          <w:szCs w:val="28"/>
+          <w:lang w:val="uk-UA"/>
+        </w:rPr>
+        <w:t>.</w:t>
+      </w:r>
+    </w:p>
+    <w:p>
+      <w:pPr>
+        <w:spacing w:line="360" w:lineRule="auto"/>
+        <w:ind w:left="-567" w:firstLine="567"/>
+        <w:jc w:val="both"/>
+        <w:rPr>
+          <w:rFonts w:ascii="Times New Roman" w:hAnsi="Times New Roman" w:cs="Times New Roman"/>
+          <w:sz w:val="28"/>
+          <w:szCs w:val="28"/>
+          <w:lang w:val="uk-UA"/>
+        </w:rPr>
+      </w:pPr>
+      <w:r>
+        <w:rPr>
+          <w:rFonts w:ascii="Times New Roman" w:hAnsi="Times New Roman" w:cs="Times New Roman"/>
+          <w:sz w:val="28"/>
+          <w:szCs w:val="28"/>
+          <w:lang w:val="uk-UA"/>
+        </w:rPr>
+        <w:t xml:space="preserve">Програма розроблена на мові програмування </w:t>
       </w:r>
       <w:r>
         <w:rPr>
@@ -4316,7 +4367,6 @@
           <w:rFonts w:ascii="Times New Roman" w:hAnsi="Times New Roman" w:cs="Times New Roman"/>
           <w:sz w:val="28"/>
           <w:szCs w:val="28"/>
-          <w:lang w:val="en-US"/>
         </w:rPr>
       </w:pPr>
       <w:r>
@@ -8139,14 +8189,25 @@
         </w:rPr>
         <w:t>К</w:t>
       </w:r>
-      <w:r>
-        <w:rPr>
-          <w:rFonts w:ascii="Times New Roman" w:hAnsi="Times New Roman" w:cs="Times New Roman"/>
-          <w:i/>
-          <w:sz w:val="28"/>
-          <w:szCs w:val="28"/>
-        </w:rPr>
-        <w:t xml:space="preserve">онтейнером </w:t>
+      <w:proofErr w:type="spellStart"/>
+      <w:r>
+        <w:rPr>
+          <w:rFonts w:ascii="Times New Roman" w:hAnsi="Times New Roman" w:cs="Times New Roman"/>
+          <w:i/>
+          <w:sz w:val="28"/>
+          <w:szCs w:val="28"/>
+        </w:rPr>
+        <w:t>онтейнером</w:t>
+      </w:r>
+      <w:proofErr w:type="spellEnd"/>
+      <w:r>
+        <w:rPr>
+          <w:rFonts w:ascii="Times New Roman" w:hAnsi="Times New Roman" w:cs="Times New Roman"/>
+          <w:i/>
+          <w:sz w:val="28"/>
+          <w:szCs w:val="28"/>
+        </w:rPr>
+        <w:t xml:space="preserve"> </w:t>
       </w:r>
       <w:r>
         <w:rPr>
@@ -8158,6 +8219,7 @@
         </w:rPr>
         <w:t>С</w:t>
       </w:r>
+      <w:proofErr w:type="spellStart"/>
       <w:r>
         <w:rPr>
           <w:rFonts w:ascii="Times New Roman" w:hAnsi="Times New Roman" w:cs="Times New Roman"/>
@@ -8167,6 +8229,7 @@
         </w:rPr>
         <w:t>ервлетів</w:t>
       </w:r>
+      <w:proofErr w:type="spellEnd"/>
       <w:r>
         <w:rPr>
           <w:rFonts w:ascii="Times New Roman" w:hAnsi="Times New Roman" w:cs="Times New Roman"/>
@@ -8213,6 +8276,7 @@
         </w:rPr>
         <w:t xml:space="preserve">, або ж при першому зверненні до </w:t>
       </w:r>
+      <w:proofErr w:type="spellStart"/>
       <w:r>
         <w:rPr>
           <w:rFonts w:ascii="Times New Roman" w:hAnsi="Times New Roman" w:cs="Times New Roman"/>
@@ -8233,6 +8297,7 @@
         </w:rPr>
         <w:t>ервлета</w:t>
       </w:r>
+      <w:proofErr w:type="spellEnd"/>
       <w:r>
         <w:rPr>
           <w:rFonts w:ascii="Times New Roman" w:hAnsi="Times New Roman" w:cs="Times New Roman"/>
@@ -30857,7 +30922,7 @@
                     <a:blip r:embed="rId15" cstate="print">
                       <a:extLst>
                         <a:ext uri="{28A0092B-C50C-407E-A947-70E740481C1C}">
-                          <a14:useLocalDpi xmlns:lc="http://schemas.openxmlformats.org/drawingml/2006/lockedCanvas" xmlns:a14="http://schemas.microsoft.com/office/drawing/2010/main" xmlns:p="http://schemas.openxmlformats.org/presentationml/2006/main" xmlns="" xmlns:w="http://schemas.openxmlformats.org/wordprocessingml/2006/main" xmlns:w10="urn:schemas-microsoft-com:office:word" xmlns:v="urn:schemas-microsoft-com:vml" xmlns:o="urn:schemas-microsoft-com:office:office" val="0"/>
+                          <a14:useLocalDpi xmlns:o="urn:schemas-microsoft-com:office:office" xmlns:v="urn:schemas-microsoft-com:vml" xmlns:w10="urn:schemas-microsoft-com:office:word" xmlns:w="http://schemas.openxmlformats.org/wordprocessingml/2006/main" xmlns="" xmlns:p="http://schemas.openxmlformats.org/presentationml/2006/main" xmlns:a14="http://schemas.microsoft.com/office/drawing/2010/main" xmlns:lc="http://schemas.openxmlformats.org/drawingml/2006/lockedCanvas" val="0"/>
                         </a:ext>
                       </a:extLst>
                     </a:blip>
@@ -30877,7 +30942,7 @@
                     <a:noFill/>
                     <a:extLst>
                       <a:ext uri="{909E8E84-426E-40DD-AFC4-6F175D3DCCD1}">
-                        <a14:hiddenFill xmlns:lc="http://schemas.openxmlformats.org/drawingml/2006/lockedCanvas" xmlns:a14="http://schemas.microsoft.com/office/drawing/2010/main" xmlns:p="http://schemas.openxmlformats.org/presentationml/2006/main" xmlns="" xmlns:w="http://schemas.openxmlformats.org/wordprocessingml/2006/main" xmlns:w10="urn:schemas-microsoft-com:office:word" xmlns:v="urn:schemas-microsoft-com:vml" xmlns:o="urn:schemas-microsoft-com:office:office">
+                        <a14:hiddenFill xmlns:o="urn:schemas-microsoft-com:office:office" xmlns:v="urn:schemas-microsoft-com:vml" xmlns:w10="urn:schemas-microsoft-com:office:word" xmlns:w="http://schemas.openxmlformats.org/wordprocessingml/2006/main" xmlns="" xmlns:p="http://schemas.openxmlformats.org/presentationml/2006/main" xmlns:a14="http://schemas.microsoft.com/office/drawing/2010/main" xmlns:lc="http://schemas.openxmlformats.org/drawingml/2006/lockedCanvas">
                           <a:solidFill>
                             <a:srgbClr val="FFFFFF"/>
                           </a:solidFill>
@@ -33952,7 +34017,7 @@
 </file>
 
 <file path=customXml/itemProps1.xml><?xml version="1.0" encoding="utf-8"?>
-<ds:datastoreItem xmlns:ds="http://schemas.openxmlformats.org/officeDocument/2006/customXml" ds:itemID="{41B5E6E5-6A3A-42D0-88CC-D9C7A4A56CCF}">
+<ds:datastoreItem xmlns:ds="http://schemas.openxmlformats.org/officeDocument/2006/customXml" ds:itemID="{28AF3E24-B104-43FC-B793-6A041D877486}">
   <ds:schemaRefs>
     <ds:schemaRef ds:uri="http://schemas.openxmlformats.org/officeDocument/2006/bibliography"/>
   </ds:schemaRefs>

</xml_diff>